<commit_message>
merged my report with yours
</commit_message>
<xml_diff>
--- a/Lab4/Answers.docx
+++ b/Lab4/Answers.docx
@@ -17,6 +17,7 @@
     </w:p>
     <w:p>
       <w:pPr>
+        <w:jc w:val="both"/>
         <w:rPr>
           <w:lang w:val="en-GB"/>
         </w:rPr>
@@ -26,18 +27,18 @@
           <w:noProof/>
         </w:rPr>
         <w:drawing>
-          <wp:anchor distT="0" distB="0" distL="114300" distR="114300" simplePos="0" relativeHeight="251658240" behindDoc="0" locked="0" layoutInCell="1" allowOverlap="1" wp14:anchorId="3BB217EA" wp14:editId="6A673EAF">
+          <wp:anchor distT="0" distB="0" distL="114300" distR="114300" simplePos="0" relativeHeight="251658240" behindDoc="0" locked="0" layoutInCell="1" allowOverlap="1" wp14:anchorId="1E818FE2" wp14:editId="40EB7E8E">
             <wp:simplePos x="0" y="0"/>
             <wp:positionH relativeFrom="margin">
               <wp:align>center</wp:align>
             </wp:positionH>
             <wp:positionV relativeFrom="paragraph">
-              <wp:posOffset>357294</wp:posOffset>
+              <wp:posOffset>744855</wp:posOffset>
             </wp:positionV>
-            <wp:extent cx="1957705" cy="465455"/>
-            <wp:effectExtent l="0" t="0" r="4445" b="0"/>
+            <wp:extent cx="1776730" cy="422275"/>
+            <wp:effectExtent l="0" t="0" r="0" b="0"/>
             <wp:wrapTopAndBottom/>
-            <wp:docPr id="1" name="Imagem 1"/>
+            <wp:docPr id="7" name="Imagem 7"/>
             <wp:cNvGraphicFramePr>
               <a:graphicFrameLocks xmlns:a="http://schemas.openxmlformats.org/drawingml/2006/main" noChangeAspect="1"/>
             </wp:cNvGraphicFramePr>
@@ -45,8 +46,10 @@
               <a:graphicData uri="http://schemas.openxmlformats.org/drawingml/2006/picture">
                 <pic:pic xmlns:pic="http://schemas.openxmlformats.org/drawingml/2006/picture">
                   <pic:nvPicPr>
-                    <pic:cNvPr id="1" name=""/>
-                    <pic:cNvPicPr/>
+                    <pic:cNvPr id="0" name="Imagem 1"/>
+                    <pic:cNvPicPr>
+                      <a:picLocks noChangeAspect="1" noChangeArrowheads="1"/>
+                    </pic:cNvPicPr>
                   </pic:nvPicPr>
                   <pic:blipFill>
                     <a:blip r:embed="rId5">
@@ -56,18 +59,20 @@
                         </a:ext>
                       </a:extLst>
                     </a:blip>
+                    <a:srcRect/>
                     <a:stretch>
                       <a:fillRect/>
                     </a:stretch>
                   </pic:blipFill>
-                  <pic:spPr>
+                  <pic:spPr bwMode="auto">
                     <a:xfrm>
                       <a:off x="0" y="0"/>
-                      <a:ext cx="1957705" cy="465455"/>
+                      <a:ext cx="1776730" cy="422275"/>
                     </a:xfrm>
                     <a:prstGeom prst="rect">
                       <a:avLst/>
                     </a:prstGeom>
+                    <a:noFill/>
                   </pic:spPr>
                 </pic:pic>
               </a:graphicData>
@@ -85,21 +90,7 @@
         <w:rPr>
           <w:lang w:val="en-GB"/>
         </w:rPr>
-        <w:t xml:space="preserve">The Bayes classifier is based on the calculation of </w:t>
-      </w:r>
-      <w:proofErr w:type="gramStart"/>
-      <w:r>
-        <w:rPr>
-          <w:lang w:val="en-GB"/>
-        </w:rPr>
-        <w:t>the a</w:t>
-      </w:r>
-      <w:proofErr w:type="gramEnd"/>
-      <w:r>
-        <w:rPr>
-          <w:lang w:val="en-GB"/>
-        </w:rPr>
-        <w:t xml:space="preserve"> posteriori distribution of the classes P(</w:t>
+        <w:t xml:space="preserve">The Bayes classifier is a solution to a classification problem where you have x features and want to know which class </w:t>
       </w:r>
       <m:oMath>
         <m:sSub>
@@ -134,96 +125,242 @@
       </m:oMath>
       <w:r>
         <w:rPr>
+          <w:lang w:val="en-GB"/>
+        </w:rPr>
+        <w:t xml:space="preserve"> they belong. It is based on the calculation of </w:t>
+      </w:r>
+      <w:proofErr w:type="gramStart"/>
+      <w:r>
+        <w:rPr>
+          <w:lang w:val="en-GB"/>
+        </w:rPr>
+        <w:t>the a</w:t>
+      </w:r>
+      <w:proofErr w:type="gramEnd"/>
+      <w:r>
+        <w:rPr>
+          <w:lang w:val="en-GB"/>
+        </w:rPr>
+        <w:t xml:space="preserve"> posteriori distribution of the classes </w:t>
+      </w:r>
+      <m:oMath>
+        <m:sSub>
+          <m:sSubPr>
+            <m:ctrlPr>
+              <w:rPr>
+                <w:rFonts w:ascii="Cambria Math" w:hAnsi="Cambria Math" w:cstheme="minorHAnsi"/>
+                <w:i/>
+                <w:lang w:val="en-GB"/>
+              </w:rPr>
+            </m:ctrlPr>
+          </m:sSubPr>
+          <m:e>
+            <m:r>
+              <w:rPr>
+                <w:rFonts w:ascii="Cambria Math" w:hAnsi="Cambria Math" w:cstheme="minorHAnsi"/>
+                <w:lang w:val="en-GB"/>
+              </w:rPr>
+              <m:t>ω</m:t>
+            </m:r>
+          </m:e>
+          <m:sub>
+            <m:r>
+              <w:rPr>
+                <w:rFonts w:ascii="Cambria Math" w:hAnsi="Cambria Math" w:cstheme="minorHAnsi"/>
+                <w:lang w:val="en-GB"/>
+              </w:rPr>
+              <m:t>i</m:t>
+            </m:r>
+          </m:sub>
+        </m:sSub>
+      </m:oMath>
+      <w:r>
+        <w:rPr>
           <w:rFonts w:eastAsiaTheme="minorEastAsia"/>
           <w:lang w:val="en-GB"/>
         </w:rPr>
-        <w:t>|x) by using the Bayes law:</w:t>
+        <w:t xml:space="preserve"> by using the Bayes law. From a train dataset we can obtain </w:t>
+      </w:r>
+      <m:oMath>
+        <m:r>
+          <w:rPr>
+            <w:rFonts w:ascii="Cambria Math" w:eastAsiaTheme="minorEastAsia" w:hAnsi="Cambria Math"/>
+            <w:lang w:val="en-GB"/>
+          </w:rPr>
+          <m:t>P(</m:t>
+        </m:r>
+        <m:sSub>
+          <m:sSubPr>
+            <m:ctrlPr>
+              <w:rPr>
+                <w:rFonts w:ascii="Cambria Math" w:hAnsi="Cambria Math" w:cstheme="minorHAnsi"/>
+                <w:i/>
+                <w:lang w:val="en-GB"/>
+              </w:rPr>
+            </m:ctrlPr>
+          </m:sSubPr>
+          <m:e>
+            <m:r>
+              <w:rPr>
+                <w:rFonts w:ascii="Cambria Math" w:hAnsi="Cambria Math" w:cstheme="minorHAnsi"/>
+                <w:lang w:val="en-GB"/>
+              </w:rPr>
+              <m:t>ω</m:t>
+            </m:r>
+          </m:e>
+          <m:sub>
+            <m:r>
+              <w:rPr>
+                <w:rFonts w:ascii="Cambria Math" w:hAnsi="Cambria Math" w:cstheme="minorHAnsi"/>
+                <w:lang w:val="en-GB"/>
+              </w:rPr>
+              <m:t>i</m:t>
+            </m:r>
+          </m:sub>
+        </m:sSub>
+        <m:r>
+          <w:rPr>
+            <w:rFonts w:ascii="Cambria Math" w:hAnsi="Cambria Math" w:cstheme="minorHAnsi"/>
+            <w:lang w:val="en-GB"/>
+          </w:rPr>
+          <m:t>)</m:t>
+        </m:r>
+      </m:oMath>
+      <w:r>
+        <w:rPr>
+          <w:rFonts w:eastAsiaTheme="minorEastAsia"/>
+          <w:lang w:val="en-GB"/>
+        </w:rPr>
+        <w:t xml:space="preserve"> and </w:t>
+      </w:r>
+      <m:oMath>
+        <m:r>
+          <w:rPr>
+            <w:rFonts w:ascii="Cambria Math" w:eastAsiaTheme="minorEastAsia" w:hAnsi="Cambria Math"/>
+            <w:lang w:val="en-GB"/>
+          </w:rPr>
+          <m:t>P(x|</m:t>
+        </m:r>
+        <m:sSub>
+          <m:sSubPr>
+            <m:ctrlPr>
+              <w:rPr>
+                <w:rFonts w:ascii="Cambria Math" w:hAnsi="Cambria Math" w:cstheme="minorHAnsi"/>
+                <w:i/>
+                <w:lang w:val="en-GB"/>
+              </w:rPr>
+            </m:ctrlPr>
+          </m:sSubPr>
+          <m:e>
+            <m:r>
+              <w:rPr>
+                <w:rFonts w:ascii="Cambria Math" w:hAnsi="Cambria Math" w:cstheme="minorHAnsi"/>
+                <w:lang w:val="en-GB"/>
+              </w:rPr>
+              <m:t>ω</m:t>
+            </m:r>
+          </m:e>
+          <m:sub>
+            <m:r>
+              <w:rPr>
+                <w:rFonts w:ascii="Cambria Math" w:hAnsi="Cambria Math" w:cstheme="minorHAnsi"/>
+                <w:lang w:val="en-GB"/>
+              </w:rPr>
+              <m:t>i</m:t>
+            </m:r>
+          </m:sub>
+        </m:sSub>
+        <m:r>
+          <w:rPr>
+            <w:rFonts w:ascii="Cambria Math" w:hAnsi="Cambria Math" w:cstheme="minorHAnsi"/>
+            <w:lang w:val="en-GB"/>
+          </w:rPr>
+          <m:t>)</m:t>
+        </m:r>
+      </m:oMath>
+      <w:r>
+        <w:rPr>
+          <w:rFonts w:eastAsiaTheme="minorEastAsia"/>
+          <w:lang w:val="en-GB"/>
+        </w:rPr>
+        <w:t xml:space="preserve"> and </w:t>
+      </w:r>
+      <m:oMath>
+        <m:r>
+          <w:rPr>
+            <w:rFonts w:ascii="Cambria Math" w:eastAsiaTheme="minorEastAsia" w:hAnsi="Cambria Math"/>
+            <w:lang w:val="en-GB"/>
+          </w:rPr>
+          <m:t>P</m:t>
+        </m:r>
+        <m:d>
+          <m:dPr>
+            <m:ctrlPr>
+              <w:rPr>
+                <w:rFonts w:ascii="Cambria Math" w:eastAsiaTheme="minorEastAsia" w:hAnsi="Cambria Math"/>
+                <w:i/>
+                <w:lang w:val="en-GB"/>
+              </w:rPr>
+            </m:ctrlPr>
+          </m:dPr>
+          <m:e>
+            <m:r>
+              <w:rPr>
+                <w:rFonts w:ascii="Cambria Math" w:hAnsi="Cambria Math" w:cstheme="minorHAnsi"/>
+                <w:lang w:val="en-GB"/>
+              </w:rPr>
+              <m:t>x</m:t>
+            </m:r>
+            <m:ctrlPr>
+              <w:rPr>
+                <w:rFonts w:ascii="Cambria Math" w:hAnsi="Cambria Math" w:cstheme="minorHAnsi"/>
+                <w:i/>
+                <w:lang w:val="en-GB"/>
+              </w:rPr>
+            </m:ctrlPr>
+          </m:e>
+        </m:d>
+        <m:r>
+          <w:rPr>
+            <w:rFonts w:ascii="Cambria Math" w:hAnsi="Cambria Math" w:cstheme="minorHAnsi"/>
+            <w:lang w:val="en-GB"/>
+          </w:rPr>
+          <m:t>.</m:t>
+        </m:r>
+      </m:oMath>
+      <w:r>
+        <w:rPr>
+          <w:rFonts w:eastAsiaTheme="minorEastAsia"/>
+          <w:lang w:val="en-GB"/>
+        </w:rPr>
+        <w:t xml:space="preserve"> By applying Bayes law we obtain:</w:t>
       </w:r>
     </w:p>
     <w:p>
       <w:pPr>
+        <w:jc w:val="both"/>
         <w:rPr>
           <w:rFonts w:eastAsiaTheme="minorEastAsia"/>
-          <w:lang w:val="en-GB"/>
-        </w:rPr>
-      </w:pPr>
-      <w:r>
-        <w:rPr>
-          <w:rFonts w:eastAsiaTheme="minorEastAsia"/>
-          <w:lang w:val="en-GB"/>
-        </w:rPr>
-        <w:t xml:space="preserve">By calculating this </w:t>
-      </w:r>
-      <w:proofErr w:type="gramStart"/>
-      <w:r>
-        <w:rPr>
-          <w:rFonts w:eastAsiaTheme="minorEastAsia"/>
-          <w:lang w:val="en-GB"/>
-        </w:rPr>
-        <w:t>probability</w:t>
-      </w:r>
-      <w:proofErr w:type="gramEnd"/>
-      <w:r>
-        <w:rPr>
-          <w:rFonts w:eastAsiaTheme="minorEastAsia"/>
-          <w:lang w:val="en-GB"/>
-        </w:rPr>
-        <w:t xml:space="preserve"> we can predict what class the element belongs to </w:t>
-      </w:r>
-      <w:proofErr w:type="spellStart"/>
-      <w:r>
-        <w:rPr>
-          <w:rFonts w:eastAsiaTheme="minorEastAsia"/>
-          <w:lang w:val="en-GB"/>
-        </w:rPr>
-        <w:t>based</w:t>
-      </w:r>
-      <w:proofErr w:type="spellEnd"/>
-      <w:r>
-        <w:rPr>
-          <w:rFonts w:eastAsiaTheme="minorEastAsia"/>
-          <w:lang w:val="en-GB"/>
-        </w:rPr>
-        <w:t xml:space="preserve"> on its features.</w:t>
-      </w:r>
-    </w:p>
-    <w:p>
-      <w:pPr>
+          <w:lang w:val="en-US"/>
+        </w:rPr>
+      </w:pPr>
+      <w:r>
         <w:rPr>
           <w:noProof/>
-          <w:lang w:val="en-GB"/>
-        </w:rPr>
-      </w:pPr>
-      <w:r>
-        <w:rPr>
-          <w:noProof/>
-          <w:lang w:val="en-GB"/>
-        </w:rPr>
-        <w:t xml:space="preserve"> </w:t>
-      </w:r>
-      <w:r>
-        <w:rPr>
-          <w:noProof/>
-          <w:lang w:val="en-GB"/>
-        </w:rPr>
-        <w:t>This is very easy to implement for a problem that only has 1 feature</w:t>
-      </w:r>
-      <w:r>
-        <w:rPr>
-          <w:noProof/>
-          <w:lang w:val="en-GB"/>
-        </w:rPr>
-        <w:t xml:space="preserve"> but it becomes quite difficult when we have many features since it is harder to calculate the conditional distribution </w:t>
-      </w:r>
-      <w:r>
-        <w:rPr>
-          <w:noProof/>
         </w:rPr>
         <w:drawing>
-          <wp:inline distT="0" distB="0" distL="0" distR="0" wp14:anchorId="3ABDFE5B" wp14:editId="01313672">
-            <wp:extent cx="448733" cy="166465"/>
-            <wp:effectExtent l="0" t="0" r="8890" b="5080"/>
-            <wp:docPr id="2" name="Imagem 2"/>
+          <wp:anchor distT="0" distB="0" distL="114300" distR="114300" simplePos="0" relativeHeight="251658240" behindDoc="0" locked="0" layoutInCell="1" allowOverlap="1" wp14:anchorId="6B7997D5" wp14:editId="2DC7B03D">
+            <wp:simplePos x="0" y="0"/>
+            <wp:positionH relativeFrom="margin">
+              <wp:align>center</wp:align>
+            </wp:positionH>
+            <wp:positionV relativeFrom="paragraph">
+              <wp:posOffset>959485</wp:posOffset>
+            </wp:positionV>
+            <wp:extent cx="1628775" cy="409575"/>
+            <wp:effectExtent l="0" t="0" r="9525" b="9525"/>
+            <wp:wrapTopAndBottom/>
+            <wp:docPr id="6" name="Imagem 6"/>
             <wp:cNvGraphicFramePr>
               <a:graphicFrameLocks xmlns:a="http://schemas.openxmlformats.org/drawingml/2006/main" noChangeAspect="1"/>
             </wp:cNvGraphicFramePr>
@@ -231,51 +368,292 @@
               <a:graphicData uri="http://schemas.openxmlformats.org/drawingml/2006/picture">
                 <pic:pic xmlns:pic="http://schemas.openxmlformats.org/drawingml/2006/picture">
                   <pic:nvPicPr>
-                    <pic:cNvPr id="1" name=""/>
-                    <pic:cNvPicPr/>
+                    <pic:cNvPr id="0" name="Imagem 5"/>
+                    <pic:cNvPicPr>
+                      <a:picLocks noChangeAspect="1" noChangeArrowheads="1"/>
+                    </pic:cNvPicPr>
                   </pic:nvPicPr>
                   <pic:blipFill>
-                    <a:blip r:embed="rId6"/>
+                    <a:blip r:embed="rId6">
+                      <a:extLst>
+                        <a:ext uri="{28A0092B-C50C-407E-A947-70E740481C1C}">
+                          <a14:useLocalDpi xmlns:a14="http://schemas.microsoft.com/office/drawing/2010/main" val="0"/>
+                        </a:ext>
+                      </a:extLst>
+                    </a:blip>
+                    <a:srcRect/>
                     <a:stretch>
                       <a:fillRect/>
                     </a:stretch>
                   </pic:blipFill>
-                  <pic:spPr>
+                  <pic:spPr bwMode="auto">
                     <a:xfrm>
                       <a:off x="0" y="0"/>
-                      <a:ext cx="499748" cy="185390"/>
+                      <a:ext cx="1628775" cy="409575"/>
                     </a:xfrm>
                     <a:prstGeom prst="rect">
                       <a:avLst/>
                     </a:prstGeom>
+                    <a:noFill/>
                   </pic:spPr>
                 </pic:pic>
               </a:graphicData>
             </a:graphic>
-          </wp:inline>
+            <wp14:sizeRelH relativeFrom="page">
+              <wp14:pctWidth>0</wp14:pctWidth>
+            </wp14:sizeRelH>
+            <wp14:sizeRelV relativeFrom="page">
+              <wp14:pctHeight>0</wp14:pctHeight>
+            </wp14:sizeRelV>
+          </wp:anchor>
         </w:drawing>
       </w:r>
       <w:r>
         <w:rPr>
+          <w:rFonts w:eastAsiaTheme="minorEastAsia"/>
+          <w:lang w:val="en-GB"/>
+        </w:rPr>
+        <w:t xml:space="preserve">By calculating this probability, we can predict what class the element belongs to </w:t>
+      </w:r>
+      <w:proofErr w:type="spellStart"/>
+      <w:r>
+        <w:rPr>
+          <w:rFonts w:eastAsiaTheme="minorEastAsia"/>
+          <w:lang w:val="en-GB"/>
+        </w:rPr>
+        <w:t>based</w:t>
+      </w:r>
+      <w:proofErr w:type="spellEnd"/>
+      <w:r>
+        <w:rPr>
+          <w:rFonts w:eastAsiaTheme="minorEastAsia"/>
+          <w:lang w:val="en-GB"/>
+        </w:rPr>
+        <w:t xml:space="preserve"> on its features. If we associate a loss function </w:t>
+      </w:r>
+      <m:oMath>
+        <m:r>
+          <w:rPr>
+            <w:rFonts w:ascii="Cambria Math" w:eastAsiaTheme="minorEastAsia" w:hAnsi="Cambria Math"/>
+            <w:lang w:val="en-GB"/>
+          </w:rPr>
+          <m:t>L(y,</m:t>
+        </m:r>
+        <m:sSub>
+          <m:sSubPr>
+            <m:ctrlPr>
+              <w:rPr>
+                <w:rFonts w:ascii="Cambria Math" w:hAnsi="Cambria Math" w:cstheme="minorHAnsi"/>
+                <w:i/>
+                <w:lang w:val="en-GB"/>
+              </w:rPr>
+            </m:ctrlPr>
+          </m:sSubPr>
+          <m:e>
+            <m:r>
+              <w:rPr>
+                <w:rFonts w:ascii="Cambria Math" w:hAnsi="Cambria Math" w:cstheme="minorHAnsi"/>
+                <w:lang w:val="en-GB"/>
+              </w:rPr>
+              <m:t>ω</m:t>
+            </m:r>
+          </m:e>
+          <m:sub>
+            <m:r>
+              <w:rPr>
+                <w:rFonts w:ascii="Cambria Math" w:hAnsi="Cambria Math" w:cstheme="minorHAnsi"/>
+                <w:lang w:val="en-GB"/>
+              </w:rPr>
+              <m:t>i</m:t>
+            </m:r>
+          </m:sub>
+        </m:sSub>
+      </m:oMath>
+      <w:r>
+        <w:rPr>
+          <w:rFonts w:eastAsiaTheme="minorEastAsia"/>
+          <w:lang w:val="en-GB"/>
+        </w:rPr>
+        <w:t xml:space="preserve">) to penalize a difference between the target (y) and predicted class </w:t>
+      </w:r>
+      <m:oMath>
+        <m:r>
+          <w:rPr>
+            <w:rFonts w:ascii="Cambria Math" w:eastAsiaTheme="minorEastAsia" w:hAnsi="Cambria Math"/>
+            <w:lang w:val="en-GB"/>
+          </w:rPr>
+          <m:t>(</m:t>
+        </m:r>
+        <m:acc>
+          <m:accPr>
+            <m:ctrlPr>
+              <w:rPr>
+                <w:rFonts w:ascii="Cambria Math" w:hAnsi="Cambria Math" w:cstheme="minorHAnsi"/>
+                <w:i/>
+                <w:lang w:val="en-GB"/>
+              </w:rPr>
+            </m:ctrlPr>
+          </m:accPr>
+          <m:e>
+            <m:r>
+              <w:rPr>
+                <w:rFonts w:ascii="Cambria Math" w:hAnsi="Cambria Math" w:cstheme="minorHAnsi"/>
+                <w:lang w:val="en-GB"/>
+              </w:rPr>
+              <m:t>y</m:t>
+            </m:r>
+          </m:e>
+        </m:acc>
+        <m:r>
+          <w:rPr>
+            <w:rFonts w:ascii="Cambria Math" w:hAnsi="Cambria Math" w:cstheme="minorHAnsi"/>
+            <w:lang w:val="en-GB"/>
+          </w:rPr>
+          <m:t>=w</m:t>
+        </m:r>
+      </m:oMath>
+      <w:r>
+        <w:rPr>
+          <w:rFonts w:eastAsiaTheme="minorEastAsia"/>
+          <w:lang w:val="en-GB"/>
+        </w:rPr>
+        <w:t>)</w:t>
+      </w:r>
+      <w:r>
+        <w:rPr>
           <w:noProof/>
           <w:lang w:val="en-GB"/>
         </w:rPr>
-        <w:t>.</w:t>
+        <w:t xml:space="preserve"> </w:t>
+      </w:r>
+      <w:r>
+        <w:rPr>
+          <w:rFonts w:eastAsiaTheme="minorEastAsia"/>
+          <w:lang w:val="en-GB"/>
+        </w:rPr>
+        <w:t xml:space="preserve">with the probability </w:t>
+      </w:r>
+      <m:oMath>
+        <m:r>
+          <w:rPr>
+            <w:rFonts w:ascii="Cambria Math" w:eastAsiaTheme="minorEastAsia" w:hAnsi="Cambria Math"/>
+            <w:lang w:val="en-GB"/>
+          </w:rPr>
+          <m:t>P(y|</m:t>
+        </m:r>
+        <m:r>
+          <w:rPr>
+            <w:rFonts w:ascii="Cambria Math" w:hAnsi="Cambria Math" w:cstheme="minorHAnsi"/>
+            <w:lang w:val="en-GB"/>
+          </w:rPr>
+          <m:t>x</m:t>
+        </m:r>
+      </m:oMath>
+      <w:r>
+        <w:rPr>
+          <w:rFonts w:eastAsiaTheme="minorEastAsia"/>
+          <w:lang w:val="en-GB"/>
+        </w:rPr>
+        <w:t>) we obtain the cost function:</w:t>
       </w:r>
     </w:p>
     <w:p>
       <w:pPr>
+        <w:jc w:val="both"/>
+        <w:rPr>
+          <w:rFonts w:eastAsiaTheme="minorEastAsia"/>
+          <w:lang w:val="en-GB"/>
+        </w:rPr>
+      </w:pPr>
+      <w:r>
+        <w:rPr>
+          <w:rFonts w:eastAsiaTheme="minorEastAsia"/>
+          <w:lang w:val="en-GB"/>
+        </w:rPr>
+        <w:t xml:space="preserve">This is an optimal classifier in the sense that it minimizes the risk of a general loss function. </w:t>
+      </w:r>
+      <w:r>
         <w:rPr>
           <w:noProof/>
           <w:lang w:val="en-GB"/>
         </w:rPr>
-      </w:pPr>
+        <w:t xml:space="preserve">This is very easy to implement for a problem that only has 1 feature but it becomes quite difficult when we have many features since it is harder to calculate the conditional distribution </w:t>
+      </w:r>
+      <w:proofErr w:type="gramStart"/>
+      <w:r>
+        <w:rPr>
+          <w:lang w:val="en-GB"/>
+        </w:rPr>
+        <w:t>P(</w:t>
+      </w:r>
+      <w:proofErr w:type="gramEnd"/>
+      <w:r>
+        <w:rPr>
+          <w:rFonts w:eastAsiaTheme="minorEastAsia"/>
+          <w:lang w:val="en-GB"/>
+        </w:rPr>
+        <w:t>x |</w:t>
+      </w:r>
+      <m:oMath>
+        <m:sSub>
+          <m:sSubPr>
+            <m:ctrlPr>
+              <w:rPr>
+                <w:rFonts w:ascii="Cambria Math" w:hAnsi="Cambria Math" w:cstheme="minorHAnsi"/>
+                <w:i/>
+                <w:lang w:val="en-GB"/>
+              </w:rPr>
+            </m:ctrlPr>
+          </m:sSubPr>
+          <m:e>
+            <m:r>
+              <w:rPr>
+                <w:rFonts w:ascii="Cambria Math" w:hAnsi="Cambria Math" w:cstheme="minorHAnsi"/>
+                <w:lang w:val="en-GB"/>
+              </w:rPr>
+              <m:t>ω</m:t>
+            </m:r>
+          </m:e>
+          <m:sub>
+            <m:r>
+              <w:rPr>
+                <w:rFonts w:ascii="Cambria Math" w:hAnsi="Cambria Math" w:cstheme="minorHAnsi"/>
+                <w:lang w:val="en-GB"/>
+              </w:rPr>
+              <m:t>i</m:t>
+            </m:r>
+          </m:sub>
+        </m:sSub>
+      </m:oMath>
+      <w:r>
+        <w:rPr>
+          <w:rFonts w:eastAsiaTheme="minorEastAsia"/>
+          <w:lang w:val="en-GB"/>
+        </w:rPr>
+        <w:t>)</w:t>
+      </w:r>
       <w:r>
         <w:rPr>
           <w:noProof/>
+          <w:lang w:val="en-GB"/>
+        </w:rPr>
+        <w:t>.</w:t>
+      </w:r>
+    </w:p>
+    <w:p>
+      <w:pPr>
+        <w:jc w:val="both"/>
+        <w:rPr>
+          <w:noProof/>
+          <w:lang w:val="en-GB"/>
+        </w:rPr>
+      </w:pPr>
+      <w:r>
+        <w:rPr>
+          <w:noProof/>
         </w:rPr>
         <w:drawing>
-          <wp:anchor distT="0" distB="0" distL="114300" distR="114300" simplePos="0" relativeHeight="251659264" behindDoc="0" locked="0" layoutInCell="1" allowOverlap="1" wp14:anchorId="26BFEE23" wp14:editId="66D5C00D">
+          <wp:anchor distT="0" distB="0" distL="114300" distR="114300" simplePos="0" relativeHeight="251658240" behindDoc="0" locked="0" layoutInCell="1" allowOverlap="1" wp14:anchorId="32C2B234" wp14:editId="2E52D3C0">
             <wp:simplePos x="0" y="0"/>
             <wp:positionH relativeFrom="margin">
               <wp:align>center</wp:align>
@@ -283,10 +661,10 @@
             <wp:positionV relativeFrom="paragraph">
               <wp:posOffset>415290</wp:posOffset>
             </wp:positionV>
-            <wp:extent cx="3928533" cy="540576"/>
+            <wp:extent cx="3928745" cy="540385"/>
             <wp:effectExtent l="0" t="0" r="0" b="0"/>
             <wp:wrapTopAndBottom/>
-            <wp:docPr id="3" name="Imagem 3"/>
+            <wp:docPr id="5" name="Imagem 5"/>
             <wp:cNvGraphicFramePr>
               <a:graphicFrameLocks xmlns:a="http://schemas.openxmlformats.org/drawingml/2006/main" noChangeAspect="1"/>
             </wp:cNvGraphicFramePr>
@@ -294,8 +672,10 @@
               <a:graphicData uri="http://schemas.openxmlformats.org/drawingml/2006/picture">
                 <pic:pic xmlns:pic="http://schemas.openxmlformats.org/drawingml/2006/picture">
                   <pic:nvPicPr>
-                    <pic:cNvPr id="1" name=""/>
-                    <pic:cNvPicPr/>
+                    <pic:cNvPr id="0" name="Imagem 3"/>
+                    <pic:cNvPicPr>
+                      <a:picLocks noChangeAspect="1" noChangeArrowheads="1"/>
+                    </pic:cNvPicPr>
                   </pic:nvPicPr>
                   <pic:blipFill>
                     <a:blip r:embed="rId7">
@@ -305,22 +685,30 @@
                         </a:ext>
                       </a:extLst>
                     </a:blip>
+                    <a:srcRect/>
                     <a:stretch>
                       <a:fillRect/>
                     </a:stretch>
                   </pic:blipFill>
-                  <pic:spPr>
+                  <pic:spPr bwMode="auto">
                     <a:xfrm>
                       <a:off x="0" y="0"/>
-                      <a:ext cx="3928533" cy="540576"/>
+                      <a:ext cx="3928745" cy="540385"/>
                     </a:xfrm>
                     <a:prstGeom prst="rect">
                       <a:avLst/>
                     </a:prstGeom>
+                    <a:noFill/>
                   </pic:spPr>
                 </pic:pic>
               </a:graphicData>
             </a:graphic>
+            <wp14:sizeRelH relativeFrom="page">
+              <wp14:pctWidth>0</wp14:pctWidth>
+            </wp14:sizeRelH>
+            <wp14:sizeRelV relativeFrom="page">
+              <wp14:pctHeight>0</wp14:pctHeight>
+            </wp14:sizeRelV>
           </wp:anchor>
         </w:drawing>
       </w:r>
@@ -366,40 +754,21 @@
       </w:pPr>
       <w:r>
         <w:rPr>
-          <w:lang w:val="en-GB"/>
-        </w:rPr>
-        <w:t xml:space="preserve">Green: Class = </w:t>
-      </w:r>
-      <w:proofErr w:type="gramStart"/>
-      <w:r>
-        <w:rPr>
-          <w:lang w:val="en-GB"/>
-        </w:rPr>
-        <w:t>1 ;</w:t>
-      </w:r>
-      <w:proofErr w:type="gramEnd"/>
-      <w:r>
-        <w:rPr>
-          <w:lang w:val="en-GB"/>
-        </w:rPr>
-        <w:t xml:space="preserve"> Yellow: Class = 2 ; Red: Class = 3</w:t>
-      </w:r>
-    </w:p>
-    <w:p>
-      <w:pPr>
-        <w:rPr>
-          <w:lang w:val="en-GB"/>
-        </w:rPr>
-      </w:pPr>
-      <w:r>
-        <w:rPr>
           <w:noProof/>
           <w:lang w:val="en-GB"/>
         </w:rPr>
         <w:drawing>
-          <wp:inline distT="0" distB="0" distL="0" distR="0" wp14:anchorId="25C3E2C2" wp14:editId="552D6A11">
-            <wp:extent cx="5325745" cy="3996055"/>
+          <wp:anchor distT="0" distB="0" distL="114300" distR="114300" simplePos="0" relativeHeight="251659264" behindDoc="0" locked="0" layoutInCell="1" allowOverlap="1" wp14:anchorId="25C3E2C2" wp14:editId="63A424E3">
+            <wp:simplePos x="0" y="0"/>
+            <wp:positionH relativeFrom="margin">
+              <wp:align>center</wp:align>
+            </wp:positionH>
+            <wp:positionV relativeFrom="paragraph">
+              <wp:posOffset>352425</wp:posOffset>
+            </wp:positionV>
+            <wp:extent cx="4853305" cy="3641570"/>
             <wp:effectExtent l="0" t="0" r="0" b="0"/>
+            <wp:wrapTopAndBottom/>
             <wp:docPr id="4" name="Imagem 4"/>
             <wp:cNvGraphicFramePr>
               <a:graphicFrameLocks xmlns:a="http://schemas.openxmlformats.org/drawingml/2006/main" noChangeAspect="1"/>
@@ -429,7 +798,7 @@
                   <pic:spPr bwMode="auto">
                     <a:xfrm>
                       <a:off x="0" y="0"/>
-                      <a:ext cx="5325745" cy="3996055"/>
+                      <a:ext cx="4853305" cy="3641570"/>
                     </a:xfrm>
                     <a:prstGeom prst="rect">
                       <a:avLst/>
@@ -442,8 +811,28 @@
                 </pic:pic>
               </a:graphicData>
             </a:graphic>
-          </wp:inline>
+          </wp:anchor>
         </w:drawing>
+      </w:r>
+      <w:r>
+        <w:rPr>
+          <w:lang w:val="en-GB"/>
+        </w:rPr>
+        <w:t xml:space="preserve">Green: Class = </w:t>
+      </w:r>
+      <w:proofErr w:type="gramStart"/>
+      <w:r>
+        <w:rPr>
+          <w:lang w:val="en-GB"/>
+        </w:rPr>
+        <w:t>1 ;</w:t>
+      </w:r>
+      <w:proofErr w:type="gramEnd"/>
+      <w:r>
+        <w:rPr>
+          <w:lang w:val="en-GB"/>
+        </w:rPr>
+        <w:t xml:space="preserve"> Yellow: Class = 2 ; Red: Class = 3</w:t>
       </w:r>
     </w:p>
     <w:p>
@@ -452,12 +841,6 @@
           <w:lang w:val="en-GB"/>
         </w:rPr>
       </w:pPr>
-      <w:r>
-        <w:rPr>
-          <w:lang w:val="en-GB"/>
-        </w:rPr>
-        <w:t>3.</w:t>
-      </w:r>
     </w:p>
     <w:p>
       <w:pPr>
@@ -469,7 +852,7 @@
         <w:rPr>
           <w:lang w:val="en-GB"/>
         </w:rPr>
-        <w:t>Test set error rate: 2,67%</w:t>
+        <w:t>3.</w:t>
       </w:r>
     </w:p>
     <w:p>
@@ -482,8 +865,7 @@
         <w:rPr>
           <w:lang w:val="en-GB"/>
         </w:rPr>
-        <w:lastRenderedPageBreak/>
-        <w:t>4.</w:t>
+        <w:t>Test set error rate: 2,67%</w:t>
       </w:r>
     </w:p>
     <w:p>
@@ -496,10 +878,29 @@
         <w:rPr>
           <w:lang w:val="en-GB"/>
         </w:rPr>
-        <w:t>The test set error rate is very low which concludes that the obtained Naïve Bayes Classifier gives a reliable classification.</w:t>
+        <w:t>4.</w:t>
+      </w:r>
+    </w:p>
+    <w:p>
+      <w:pPr>
+        <w:rPr>
+          <w:lang w:val="en-GB"/>
+        </w:rPr>
+      </w:pPr>
+      <w:r>
+        <w:rPr>
+          <w:lang w:val="en-GB"/>
+        </w:rPr>
+        <w:t>The test set error rate is very low which concludes that the obtained Naïve Bayes Classifier gives a reliable classification</w:t>
       </w:r>
       <w:bookmarkStart w:id="0" w:name="_GoBack"/>
       <w:bookmarkEnd w:id="0"/>
+      <w:r>
+        <w:rPr>
+          <w:lang w:val="en-GB"/>
+        </w:rPr>
+        <w:t>.</w:t>
+      </w:r>
     </w:p>
     <w:sectPr>
       <w:pgSz w:w="11906" w:h="16838"/>

</xml_diff>

<commit_message>
part 2 is working, parece simples demais, será que falta alguma coisa/otimização?
</commit_message>
<xml_diff>
--- a/Lab4/Answers.docx
+++ b/Lab4/Answers.docx
@@ -27,7 +27,7 @@
           <w:noProof/>
         </w:rPr>
         <w:drawing>
-          <wp:anchor distT="0" distB="0" distL="114300" distR="114300" simplePos="0" relativeHeight="251658240" behindDoc="0" locked="0" layoutInCell="1" allowOverlap="1" wp14:anchorId="1E818FE2" wp14:editId="40EB7E8E">
+          <wp:anchor distT="0" distB="0" distL="114300" distR="114300" simplePos="0" relativeHeight="251656192" behindDoc="0" locked="0" layoutInCell="1" allowOverlap="1" wp14:anchorId="1E818FE2" wp14:editId="40EB7E8E">
             <wp:simplePos x="0" y="0"/>
             <wp:positionH relativeFrom="margin">
               <wp:align>center</wp:align>
@@ -349,7 +349,7 @@
           <w:noProof/>
         </w:rPr>
         <w:drawing>
-          <wp:anchor distT="0" distB="0" distL="114300" distR="114300" simplePos="0" relativeHeight="251658240" behindDoc="0" locked="0" layoutInCell="1" allowOverlap="1" wp14:anchorId="6B7997D5" wp14:editId="2DC7B03D">
+          <wp:anchor distT="0" distB="0" distL="114300" distR="114300" simplePos="0" relativeHeight="251657216" behindDoc="0" locked="0" layoutInCell="1" allowOverlap="1" wp14:anchorId="6B7997D5" wp14:editId="2DC7B03D">
             <wp:simplePos x="0" y="0"/>
             <wp:positionH relativeFrom="margin">
               <wp:align>center</wp:align>
@@ -891,16 +891,248 @@
         <w:rPr>
           <w:lang w:val="en-GB"/>
         </w:rPr>
-        <w:t>The test set error rate is very low which concludes that the obtained Naïve Bayes Classifier gives a reliable classification</w:t>
+        <w:t>The test set error rate is very low which concludes that the obtained Naïve Bayes Classifier gives a reliable classification.</w:t>
+      </w:r>
+    </w:p>
+    <w:p>
+      <w:pPr>
+        <w:rPr>
+          <w:rFonts w:ascii="Roboto" w:hAnsi="Roboto"/>
+          <w:sz w:val="32"/>
+          <w:u w:val="single"/>
+          <w:lang w:val="en-GB"/>
+        </w:rPr>
+      </w:pPr>
+      <w:r>
+        <w:rPr>
+          <w:rFonts w:ascii="Roboto" w:hAnsi="Roboto"/>
+          <w:sz w:val="32"/>
+          <w:u w:val="single"/>
+          <w:lang w:val="en-GB"/>
+        </w:rPr>
+        <w:t>Part 2</w:t>
       </w:r>
       <w:bookmarkStart w:id="0" w:name="_GoBack"/>
       <w:bookmarkEnd w:id="0"/>
-      <w:r>
-        <w:rPr>
-          <w:lang w:val="en-GB"/>
-        </w:rPr>
-        <w:t>.</w:t>
-      </w:r>
+    </w:p>
+    <w:p>
+      <w:pPr>
+        <w:rPr>
+          <w:lang w:val="en-GB"/>
+        </w:rPr>
+      </w:pPr>
+      <w:r>
+        <w:rPr>
+          <w:lang w:val="en-GB"/>
+        </w:rPr>
+        <w:t>Section 1 code:</w:t>
+      </w:r>
+    </w:p>
+    <w:p>
+      <w:pPr>
+        <w:autoSpaceDE w:val="0"/>
+        <w:autoSpaceDN w:val="0"/>
+        <w:adjustRightInd w:val="0"/>
+        <w:spacing w:after="0" w:line="240" w:lineRule="auto"/>
+        <w:rPr>
+          <w:rFonts w:ascii="Courier New" w:hAnsi="Courier New" w:cs="Courier New"/>
+          <w:sz w:val="24"/>
+          <w:szCs w:val="24"/>
+          <w:lang w:val="en-GB"/>
+        </w:rPr>
+      </w:pPr>
+      <w:r>
+        <w:rPr>
+          <w:rFonts w:ascii="Courier New" w:hAnsi="Courier New" w:cs="Courier New"/>
+          <w:color w:val="000000"/>
+          <w:sz w:val="26"/>
+          <w:szCs w:val="26"/>
+          <w:lang w:val="en-GB"/>
+        </w:rPr>
+        <w:t>scores(</w:t>
+      </w:r>
+      <w:proofErr w:type="spellStart"/>
+      <w:r>
+        <w:rPr>
+          <w:rFonts w:ascii="Courier New" w:hAnsi="Courier New" w:cs="Courier New"/>
+          <w:color w:val="000000"/>
+          <w:sz w:val="26"/>
+          <w:szCs w:val="26"/>
+          <w:lang w:val="en-GB"/>
+        </w:rPr>
+        <w:t>languageindex</w:t>
+      </w:r>
+      <w:proofErr w:type="spellEnd"/>
+      <w:r>
+        <w:rPr>
+          <w:rFonts w:ascii="Courier New" w:hAnsi="Courier New" w:cs="Courier New"/>
+          <w:color w:val="000000"/>
+          <w:sz w:val="26"/>
+          <w:szCs w:val="26"/>
+          <w:lang w:val="en-GB"/>
+        </w:rPr>
+        <w:t>) = 0;</w:t>
+      </w:r>
+    </w:p>
+    <w:p>
+      <w:pPr>
+        <w:rPr>
+          <w:lang w:val="en-GB"/>
+        </w:rPr>
+      </w:pPr>
+    </w:p>
+    <w:p>
+      <w:pPr>
+        <w:rPr>
+          <w:lang w:val="en-GB"/>
+        </w:rPr>
+      </w:pPr>
+      <w:r>
+        <w:rPr>
+          <w:lang w:val="en-GB"/>
+        </w:rPr>
+        <w:t>Section 2 code:</w:t>
+      </w:r>
+    </w:p>
+    <w:p>
+      <w:pPr>
+        <w:autoSpaceDE w:val="0"/>
+        <w:autoSpaceDN w:val="0"/>
+        <w:adjustRightInd w:val="0"/>
+        <w:spacing w:after="0" w:line="240" w:lineRule="auto"/>
+        <w:rPr>
+          <w:rFonts w:ascii="Courier New" w:hAnsi="Courier New" w:cs="Courier New"/>
+          <w:szCs w:val="24"/>
+          <w:lang w:val="en-GB"/>
+        </w:rPr>
+      </w:pPr>
+      <w:r>
+        <w:rPr>
+          <w:rFonts w:ascii="Courier New" w:hAnsi="Courier New" w:cs="Courier New"/>
+          <w:color w:val="000000"/>
+          <w:sz w:val="24"/>
+          <w:szCs w:val="26"/>
+          <w:lang w:val="en-GB"/>
+        </w:rPr>
+        <w:t>scores(</w:t>
+      </w:r>
+      <w:proofErr w:type="spellStart"/>
+      <w:r>
+        <w:rPr>
+          <w:rFonts w:ascii="Courier New" w:hAnsi="Courier New" w:cs="Courier New"/>
+          <w:color w:val="000000"/>
+          <w:sz w:val="24"/>
+          <w:szCs w:val="26"/>
+          <w:lang w:val="en-GB"/>
+        </w:rPr>
+        <w:t>languageindex</w:t>
+      </w:r>
+      <w:proofErr w:type="spellEnd"/>
+      <w:r>
+        <w:rPr>
+          <w:rFonts w:ascii="Courier New" w:hAnsi="Courier New" w:cs="Courier New"/>
+          <w:color w:val="000000"/>
+          <w:sz w:val="24"/>
+          <w:szCs w:val="26"/>
+          <w:lang w:val="en-GB"/>
+        </w:rPr>
+        <w:t>) = scores(</w:t>
+      </w:r>
+      <w:proofErr w:type="spellStart"/>
+      <w:r>
+        <w:rPr>
+          <w:rFonts w:ascii="Courier New" w:hAnsi="Courier New" w:cs="Courier New"/>
+          <w:color w:val="000000"/>
+          <w:sz w:val="24"/>
+          <w:szCs w:val="26"/>
+          <w:lang w:val="en-GB"/>
+        </w:rPr>
+        <w:t>languageindex</w:t>
+      </w:r>
+      <w:proofErr w:type="spellEnd"/>
+      <w:r>
+        <w:rPr>
+          <w:rFonts w:ascii="Courier New" w:hAnsi="Courier New" w:cs="Courier New"/>
+          <w:color w:val="000000"/>
+          <w:sz w:val="24"/>
+          <w:szCs w:val="26"/>
+          <w:lang w:val="en-GB"/>
+        </w:rPr>
+        <w:t xml:space="preserve">) + </w:t>
+      </w:r>
+      <w:proofErr w:type="spellStart"/>
+      <w:r>
+        <w:rPr>
+          <w:rFonts w:ascii="Courier New" w:hAnsi="Courier New" w:cs="Courier New"/>
+          <w:color w:val="000000"/>
+          <w:sz w:val="24"/>
+          <w:szCs w:val="26"/>
+          <w:lang w:val="en-GB"/>
+        </w:rPr>
+        <w:t>trigramcount</w:t>
+      </w:r>
+      <w:proofErr w:type="spellEnd"/>
+      <w:r>
+        <w:rPr>
+          <w:rFonts w:ascii="Courier New" w:hAnsi="Courier New" w:cs="Courier New"/>
+          <w:color w:val="000000"/>
+          <w:sz w:val="24"/>
+          <w:szCs w:val="26"/>
+          <w:lang w:val="en-GB"/>
+        </w:rPr>
+        <w:t>;</w:t>
+      </w:r>
+    </w:p>
+    <w:p>
+      <w:pPr>
+        <w:rPr>
+          <w:lang w:val="en-GB"/>
+        </w:rPr>
+      </w:pPr>
+    </w:p>
+    <w:p>
+      <w:pPr>
+        <w:rPr>
+          <w:lang w:val="en-GB"/>
+        </w:rPr>
+      </w:pPr>
+      <w:r>
+        <w:rPr>
+          <w:lang w:val="en-GB"/>
+        </w:rPr>
+        <w:t>Section 3 code:</w:t>
+      </w:r>
+    </w:p>
+    <w:p>
+      <w:pPr>
+        <w:autoSpaceDE w:val="0"/>
+        <w:autoSpaceDN w:val="0"/>
+        <w:adjustRightInd w:val="0"/>
+        <w:spacing w:after="0" w:line="240" w:lineRule="auto"/>
+        <w:rPr>
+          <w:rFonts w:ascii="Courier New" w:hAnsi="Courier New" w:cs="Courier New"/>
+          <w:sz w:val="18"/>
+          <w:szCs w:val="24"/>
+          <w:lang w:val="en-GB"/>
+        </w:rPr>
+      </w:pPr>
+      <w:r>
+        <w:rPr>
+          <w:rFonts w:ascii="Courier New" w:hAnsi="Courier New" w:cs="Courier New"/>
+          <w:color w:val="000000"/>
+          <w:sz w:val="20"/>
+          <w:szCs w:val="26"/>
+          <w:lang w:val="en-GB"/>
+        </w:rPr>
+        <w:t>scores(languageindex) = scores(languageindex)/total_counts(languageindex);</w:t>
+      </w:r>
+    </w:p>
+    <w:p>
+      <w:pPr>
+        <w:rPr>
+          <w:lang w:val="en-GB"/>
+        </w:rPr>
+      </w:pPr>
     </w:p>
     <w:sectPr>
       <w:pgSz w:w="11906" w:h="16838"/>

</xml_diff>